<commit_message>
Pequeñas modificaciones a la interfaz
</commit_message>
<xml_diff>
--- a/docs/data_flow.docx
+++ b/docs/data_flow.docx
@@ -942,43 +942,44 @@
       <w:pPr>
         <w:rPr>
           <w:color w:val="000000" w:themeColor="text1"/>
+          <w:sz w:val="18"/>
+          <w:szCs w:val="18"/>
+          <w:u w:val="single"/>
+        </w:rPr>
+      </w:pPr>
+      <w:r>
+        <w:rPr>
+          <w:color w:val="000000" w:themeColor="text1"/>
           <w:sz w:val="20"/>
           <w:szCs w:val="20"/>
           <w:u w:val="single"/>
         </w:rPr>
-      </w:pPr>
-      <w:r>
+        <w:lastRenderedPageBreak/>
+        <w:t>FLOW</w:t>
+      </w:r>
+    </w:p>
+    <w:p>
+      <w:pPr>
+        <w:pStyle w:val="Prrafodelista"/>
+        <w:numPr>
+          <w:ilvl w:val="0"/>
+          <w:numId w:val="10"/>
+        </w:numPr>
         <w:rPr>
           <w:color w:val="000000" w:themeColor="text1"/>
           <w:sz w:val="20"/>
           <w:szCs w:val="20"/>
           <w:u w:val="single"/>
         </w:rPr>
-        <w:lastRenderedPageBreak/>
-        <w:t>FLOW</w:t>
-      </w:r>
-    </w:p>
-    <w:p>
-      <w:pPr>
-        <w:rPr>
-          <w:color w:val="000000" w:themeColor="text1"/>
-          <w:sz w:val="20"/>
-          <w:szCs w:val="20"/>
-          <w:u w:val="single"/>
-        </w:rPr>
       </w:pPr>
       <w:r>
         <w:rPr>
           <w:noProof/>
-          <w:color w:val="000000" w:themeColor="text1"/>
-          <w:sz w:val="20"/>
-          <w:szCs w:val="20"/>
-          <w:u w:val="single"/>
         </w:rPr>
         <mc:AlternateContent>
           <mc:Choice Requires="wps">
             <w:drawing>
-              <wp:anchor distT="0" distB="0" distL="114300" distR="114300" simplePos="0" relativeHeight="251691008" behindDoc="0" locked="0" layoutInCell="1" allowOverlap="1" wp14:anchorId="647953CF" wp14:editId="74039323">
+              <wp:anchor distT="0" distB="0" distL="114300" distR="114300" simplePos="0" relativeHeight="251668480" behindDoc="0" locked="0" layoutInCell="1" allowOverlap="1" wp14:anchorId="5626570E" wp14:editId="17E693EC">
                 <wp:simplePos x="0" y="0"/>
                 <wp:positionH relativeFrom="column">
                   <wp:posOffset>2524760</wp:posOffset>
@@ -1040,7 +1041,7 @@
           </mc:Choice>
           <mc:Fallback>
             <w:pict>
-              <v:shapetype w14:anchorId="5EAD527E" id="_x0000_t13" coordsize="21600,21600" o:spt="13" adj="16200,5400" path="m@0,l@0@1,0@1,0@2@0@2@0,21600,21600,10800xe">
+              <v:shapetype w14:anchorId="508D5A21" id="_x0000_t13" coordsize="21600,21600" o:spt="13" adj="16200,5400" path="m@0,l@0@1,0@1,0@2@0@2@0,21600,21600,10800xe">
                 <v:stroke joinstyle="miter"/>
                 <v:formulas>
                   <v:f eqn="val #0"/>
@@ -1056,7 +1057,7 @@
                   <v:h position="#0,#1" xrange="0,21600" yrange="0,10800"/>
                 </v:handles>
               </v:shapetype>
-              <v:shape id="Flecha: a la derecha 5" o:spid="_x0000_s1026" type="#_x0000_t13" style="position:absolute;margin-left:198.8pt;margin-top:20.2pt;width:61.85pt;height:5.35pt;rotation:793721fd;z-index:251691008;visibility:visible;mso-wrap-style:square;mso-width-percent:0;mso-height-percent:0;mso-wrap-distance-left:9pt;mso-wrap-distance-top:0;mso-wrap-distance-right:9pt;mso-wrap-distance-bottom:0;mso-position-horizontal:absolute;mso-position-horizontal-relative:text;mso-position-vertical:absolute;mso-position-vertical-relative:text;mso-width-percent:0;mso-height-percent:0;mso-width-relative:margin;mso-height-relative:margin;v-text-anchor:middle" o:gfxdata="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" adj="20665" fillcolor="#156082 [3204]" strokecolor="#030e13 [484]" strokeweight="1pt"/>
+              <v:shape id="Flecha: a la derecha 5" o:spid="_x0000_s1026" type="#_x0000_t13" style="position:absolute;margin-left:198.8pt;margin-top:20.2pt;width:61.85pt;height:5.35pt;rotation:793721fd;z-index:251668480;visibility:visible;mso-wrap-style:square;mso-width-percent:0;mso-height-percent:0;mso-wrap-distance-left:9pt;mso-wrap-distance-top:0;mso-wrap-distance-right:9pt;mso-wrap-distance-bottom:0;mso-position-horizontal:absolute;mso-position-horizontal-relative:text;mso-position-vertical:absolute;mso-position-vertical-relative:text;mso-width-percent:0;mso-height-percent:0;mso-width-relative:margin;mso-height-relative:margin;v-text-anchor:middle" o:gfxdata="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" adj="20665" fillcolor="#156082 [3204]" strokecolor="#030e13 [484]" strokeweight="1pt"/>
             </w:pict>
           </mc:Fallback>
         </mc:AlternateContent>
@@ -1064,15 +1065,11 @@
       <w:r>
         <w:rPr>
           <w:noProof/>
-          <w:color w:val="000000" w:themeColor="text1"/>
-          <w:sz w:val="20"/>
-          <w:szCs w:val="20"/>
-          <w:u w:val="single"/>
         </w:rPr>
         <mc:AlternateContent>
           <mc:Choice Requires="wpg">
             <w:drawing>
-              <wp:anchor distT="0" distB="0" distL="114300" distR="114300" simplePos="0" relativeHeight="251666432" behindDoc="0" locked="0" layoutInCell="1" allowOverlap="1" wp14:anchorId="356E8FAC" wp14:editId="083F597C">
+              <wp:anchor distT="0" distB="0" distL="114300" distR="114300" simplePos="0" relativeHeight="251661312" behindDoc="0" locked="0" layoutInCell="1" allowOverlap="1" wp14:anchorId="03C5846D" wp14:editId="4B760C35">
                 <wp:simplePos x="0" y="0"/>
                 <wp:positionH relativeFrom="column">
                   <wp:posOffset>1243965</wp:posOffset>
@@ -1219,7 +1216,7 @@
           </mc:Choice>
           <mc:Fallback>
             <w:pict>
-              <v:group w14:anchorId="356E8FAC" id="Grupo 1" o:spid="_x0000_s1026" style="position:absolute;margin-left:97.95pt;margin-top:8pt;width:96pt;height:63pt;z-index:251666432" coordsize="12192,8001" o:gfxdata="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">
+              <v:group w14:anchorId="03C5846D" id="Grupo 1" o:spid="_x0000_s1026" style="position:absolute;left:0;text-align:left;margin-left:97.95pt;margin-top:8pt;width:96pt;height:63pt;z-index:251661312" coordsize="12192,8001" o:gfxdata="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">
                 <v:shapetype id="_x0000_t202" coordsize="21600,21600" o:spt="202" path="m,l,21600r21600,l21600,xe">
                   <v:stroke joinstyle="miter"/>
                   <v:path gradientshapeok="t" o:connecttype="rect"/>
@@ -1266,15 +1263,11 @@
       <w:r>
         <w:rPr>
           <w:noProof/>
-          <w:color w:val="000000" w:themeColor="text1"/>
-          <w:sz w:val="20"/>
-          <w:szCs w:val="20"/>
-          <w:u w:val="single"/>
         </w:rPr>
         <mc:AlternateContent>
           <mc:Choice Requires="wps">
             <w:drawing>
-              <wp:anchor distT="45720" distB="45720" distL="114300" distR="114300" simplePos="0" relativeHeight="251653120" behindDoc="0" locked="0" layoutInCell="1" allowOverlap="1" wp14:anchorId="6D9CBB44" wp14:editId="432DA942">
+              <wp:anchor distT="45720" distB="45720" distL="114300" distR="114300" simplePos="0" relativeHeight="251659264" behindDoc="0" locked="0" layoutInCell="1" allowOverlap="1" wp14:anchorId="0ABF3974" wp14:editId="650BD5B4">
                 <wp:simplePos x="0" y="0"/>
                 <wp:positionH relativeFrom="column">
                   <wp:posOffset>-216535</wp:posOffset>
@@ -1341,7 +1334,7 @@
           </mc:Choice>
           <mc:Fallback>
             <w:pict>
-              <v:shape w14:anchorId="6D9CBB44" id="Cuadro de texto 2" o:spid="_x0000_s1030" type="#_x0000_t202" style="position:absolute;margin-left:-17.05pt;margin-top:11pt;width:52pt;height:23pt;z-index:251653120;visibility:visible;mso-wrap-style:square;mso-width-percent:0;mso-height-percent:0;mso-wrap-distance-left:9pt;mso-wrap-distance-top:3.6pt;mso-wrap-distance-right:9pt;mso-wrap-distance-bottom:3.6pt;mso-position-horizontal:absolute;mso-position-horizontal-relative:text;mso-position-vertical:absolute;mso-position-vertical-relative:text;mso-width-percent:0;mso-height-percent:0;mso-width-relative:margin;mso-height-relative:margin;v-text-anchor:top" o:gfxdata="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">
+              <v:shape w14:anchorId="0ABF3974" id="Cuadro de texto 2" o:spid="_x0000_s1030" type="#_x0000_t202" style="position:absolute;left:0;text-align:left;margin-left:-17.05pt;margin-top:11pt;width:52pt;height:23pt;z-index:251659264;visibility:visible;mso-wrap-style:square;mso-width-percent:0;mso-height-percent:0;mso-wrap-distance-left:9pt;mso-wrap-distance-top:3.6pt;mso-wrap-distance-right:9pt;mso-wrap-distance-bottom:3.6pt;mso-position-horizontal:absolute;mso-position-horizontal-relative:text;mso-position-vertical:absolute;mso-position-vertical-relative:text;mso-width-percent:0;mso-height-percent:0;mso-width-relative:margin;mso-height-relative:margin;v-text-anchor:top" o:gfxdata="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">
                 <v:textbox>
                   <w:txbxContent>
                     <w:p>
@@ -1360,6 +1353,11 @@
     </w:p>
     <w:p>
       <w:pPr>
+        <w:pStyle w:val="Prrafodelista"/>
+        <w:numPr>
+          <w:ilvl w:val="0"/>
+          <w:numId w:val="10"/>
+        </w:numPr>
         <w:rPr>
           <w:color w:val="000000" w:themeColor="text1"/>
           <w:sz w:val="20"/>
@@ -1370,15 +1368,11 @@
       <w:r>
         <w:rPr>
           <w:noProof/>
-          <w:color w:val="000000" w:themeColor="text1"/>
-          <w:sz w:val="20"/>
-          <w:szCs w:val="20"/>
-          <w:u w:val="single"/>
         </w:rPr>
         <mc:AlternateContent>
           <mc:Choice Requires="wps">
             <w:drawing>
-              <wp:anchor distT="0" distB="0" distL="114300" distR="114300" simplePos="0" relativeHeight="251695104" behindDoc="0" locked="0" layoutInCell="1" allowOverlap="1" wp14:anchorId="2B8A2896" wp14:editId="41D789B8">
+              <wp:anchor distT="0" distB="0" distL="114300" distR="114300" simplePos="0" relativeHeight="251670528" behindDoc="0" locked="0" layoutInCell="1" allowOverlap="1" wp14:anchorId="12124DEF" wp14:editId="634480BF">
                 <wp:simplePos x="0" y="0"/>
                 <wp:positionH relativeFrom="column">
                   <wp:posOffset>4787265</wp:posOffset>
@@ -1440,7 +1434,7 @@
           </mc:Choice>
           <mc:Fallback>
             <w:pict>
-              <v:shape w14:anchorId="3968AD09" id="Flecha: a la derecha 5" o:spid="_x0000_s1026" type="#_x0000_t13" style="position:absolute;margin-left:376.95pt;margin-top:41.8pt;width:32pt;height:5.35pt;rotation:2929867fd;z-index:251695104;visibility:visible;mso-wrap-style:square;mso-width-percent:0;mso-height-percent:0;mso-wrap-distance-left:9pt;mso-wrap-distance-top:0;mso-wrap-distance-right:9pt;mso-wrap-distance-bottom:0;mso-position-horizontal:absolute;mso-position-horizontal-relative:text;mso-position-vertical:absolute;mso-position-vertical-relative:text;mso-width-percent:0;mso-height-percent:0;mso-width-relative:margin;mso-height-relative:margin;v-text-anchor:middle" o:gfxdata="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" adj="19793" fillcolor="#156082 [3204]" strokecolor="#030e13 [484]" strokeweight="1pt"/>
+              <v:shape w14:anchorId="2C714C75" id="Flecha: a la derecha 5" o:spid="_x0000_s1026" type="#_x0000_t13" style="position:absolute;margin-left:376.95pt;margin-top:41.8pt;width:32pt;height:5.35pt;rotation:2929867fd;z-index:251670528;visibility:visible;mso-wrap-style:square;mso-width-percent:0;mso-height-percent:0;mso-wrap-distance-left:9pt;mso-wrap-distance-top:0;mso-wrap-distance-right:9pt;mso-wrap-distance-bottom:0;mso-position-horizontal:absolute;mso-position-horizontal-relative:text;mso-position-vertical:absolute;mso-position-vertical-relative:text;mso-width-percent:0;mso-height-percent:0;mso-width-relative:margin;mso-height-relative:margin;v-text-anchor:middle" o:gfxdata="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" adj="19793" fillcolor="#156082 [3204]" strokecolor="#030e13 [484]" strokeweight="1pt"/>
             </w:pict>
           </mc:Fallback>
         </mc:AlternateContent>
@@ -1448,15 +1442,11 @@
       <w:r>
         <w:rPr>
           <w:noProof/>
-          <w:color w:val="000000" w:themeColor="text1"/>
-          <w:sz w:val="20"/>
-          <w:szCs w:val="20"/>
-          <w:u w:val="single"/>
         </w:rPr>
         <mc:AlternateContent>
           <mc:Choice Requires="wps">
             <w:drawing>
-              <wp:anchor distT="0" distB="0" distL="114300" distR="114300" simplePos="0" relativeHeight="251693056" behindDoc="0" locked="0" layoutInCell="1" allowOverlap="1" wp14:anchorId="7E3C611D" wp14:editId="569336C1">
+              <wp:anchor distT="0" distB="0" distL="114300" distR="114300" simplePos="0" relativeHeight="251669504" behindDoc="0" locked="0" layoutInCell="1" allowOverlap="1" wp14:anchorId="560BFEB2" wp14:editId="2536CE4E">
                 <wp:simplePos x="0" y="0"/>
                 <wp:positionH relativeFrom="column">
                   <wp:posOffset>3872865</wp:posOffset>
@@ -1518,7 +1508,7 @@
           </mc:Choice>
           <mc:Fallback>
             <w:pict>
-              <v:shape w14:anchorId="58FA91EB" id="Flecha: a la derecha 5" o:spid="_x0000_s1026" type="#_x0000_t13" style="position:absolute;margin-left:304.95pt;margin-top:22.45pt;width:32pt;height:5.35pt;z-index:251693056;visibility:visible;mso-wrap-style:square;mso-width-percent:0;mso-height-percent:0;mso-wrap-distance-left:9pt;mso-wrap-distance-top:0;mso-wrap-distance-right:9pt;mso-wrap-distance-bottom:0;mso-position-horizontal:absolute;mso-position-horizontal-relative:text;mso-position-vertical:absolute;mso-position-vertical-relative:text;mso-width-percent:0;mso-height-percent:0;mso-width-relative:margin;mso-height-relative:margin;v-text-anchor:middle" o:gfxdata="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" adj="19793" fillcolor="#156082 [3204]" strokecolor="#030e13 [484]" strokeweight="1pt"/>
+              <v:shape w14:anchorId="678A5655" id="Flecha: a la derecha 5" o:spid="_x0000_s1026" type="#_x0000_t13" style="position:absolute;margin-left:304.95pt;margin-top:22.45pt;width:32pt;height:5.35pt;z-index:251669504;visibility:visible;mso-wrap-style:square;mso-width-percent:0;mso-height-percent:0;mso-wrap-distance-left:9pt;mso-wrap-distance-top:0;mso-wrap-distance-right:9pt;mso-wrap-distance-bottom:0;mso-position-horizontal:absolute;mso-position-horizontal-relative:text;mso-position-vertical:absolute;mso-position-vertical-relative:text;mso-width-percent:0;mso-height-percent:0;mso-width-relative:margin;mso-height-relative:margin;v-text-anchor:middle" o:gfxdata="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" adj="19793" fillcolor="#156082 [3204]" strokecolor="#030e13 [484]" strokeweight="1pt"/>
             </w:pict>
           </mc:Fallback>
         </mc:AlternateContent>
@@ -1526,15 +1516,11 @@
       <w:r>
         <w:rPr>
           <w:noProof/>
-          <w:color w:val="000000" w:themeColor="text1"/>
-          <w:sz w:val="20"/>
-          <w:szCs w:val="20"/>
-          <w:u w:val="single"/>
         </w:rPr>
         <mc:AlternateContent>
           <mc:Choice Requires="wps">
             <w:drawing>
-              <wp:anchor distT="0" distB="0" distL="114300" distR="114300" simplePos="0" relativeHeight="251688960" behindDoc="0" locked="0" layoutInCell="1" allowOverlap="1" wp14:anchorId="24268D18" wp14:editId="10A08FCA">
+              <wp:anchor distT="0" distB="0" distL="114300" distR="114300" simplePos="0" relativeHeight="251667456" behindDoc="0" locked="0" layoutInCell="1" allowOverlap="1" wp14:anchorId="42953F6E" wp14:editId="72AF4888">
                 <wp:simplePos x="0" y="0"/>
                 <wp:positionH relativeFrom="column">
                   <wp:posOffset>939164</wp:posOffset>
@@ -1596,7 +1582,7 @@
           </mc:Choice>
           <mc:Fallback>
             <w:pict>
-              <v:shape w14:anchorId="2484CA52" id="Flecha: a la derecha 5" o:spid="_x0000_s1026" type="#_x0000_t13" style="position:absolute;margin-left:73.95pt;margin-top:39.15pt;width:68.5pt;height:3.6pt;rotation:-784336fd;z-index:251688960;visibility:visible;mso-wrap-style:square;mso-width-percent:0;mso-height-percent:0;mso-wrap-distance-left:9pt;mso-wrap-distance-top:0;mso-wrap-distance-right:9pt;mso-wrap-distance-bottom:0;mso-position-horizontal:absolute;mso-position-horizontal-relative:text;mso-position-vertical:absolute;mso-position-vertical-relative:text;mso-width-percent:0;mso-height-percent:0;mso-width-relative:margin;mso-height-relative:margin;v-text-anchor:middle" o:gfxdata="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" adj="21032" fillcolor="#156082 [3204]" strokecolor="#030e13 [484]" strokeweight="1pt"/>
+              <v:shape w14:anchorId="090586C4" id="Flecha: a la derecha 5" o:spid="_x0000_s1026" type="#_x0000_t13" style="position:absolute;margin-left:73.95pt;margin-top:39.15pt;width:68.5pt;height:3.6pt;rotation:-784336fd;z-index:251667456;visibility:visible;mso-wrap-style:square;mso-width-percent:0;mso-height-percent:0;mso-wrap-distance-left:9pt;mso-wrap-distance-top:0;mso-wrap-distance-right:9pt;mso-wrap-distance-bottom:0;mso-position-horizontal:absolute;mso-position-horizontal-relative:text;mso-position-vertical:absolute;mso-position-vertical-relative:text;mso-width-percent:0;mso-height-percent:0;mso-width-relative:margin;mso-height-relative:margin;v-text-anchor:middle" o:gfxdata="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" adj="21032" fillcolor="#156082 [3204]" strokecolor="#030e13 [484]" strokeweight="1pt"/>
             </w:pict>
           </mc:Fallback>
         </mc:AlternateContent>
@@ -1604,15 +1590,11 @@
       <w:r>
         <w:rPr>
           <w:noProof/>
-          <w:color w:val="000000" w:themeColor="text1"/>
-          <w:sz w:val="20"/>
-          <w:szCs w:val="20"/>
-          <w:u w:val="single"/>
         </w:rPr>
         <mc:AlternateContent>
           <mc:Choice Requires="wps">
             <w:drawing>
-              <wp:anchor distT="0" distB="0" distL="114300" distR="114300" simplePos="0" relativeHeight="251686912" behindDoc="0" locked="0" layoutInCell="1" allowOverlap="1" wp14:anchorId="4B600BA4" wp14:editId="075ED58F">
+              <wp:anchor distT="0" distB="0" distL="114300" distR="114300" simplePos="0" relativeHeight="251666432" behindDoc="0" locked="0" layoutInCell="1" allowOverlap="1" wp14:anchorId="497E86FC" wp14:editId="160D5BDF">
                 <wp:simplePos x="0" y="0"/>
                 <wp:positionH relativeFrom="column">
                   <wp:posOffset>526415</wp:posOffset>
@@ -1668,7 +1650,7 @@
           </mc:Choice>
           <mc:Fallback>
             <w:pict>
-              <v:shape w14:anchorId="69990E41" id="Flecha: a la derecha 5" o:spid="_x0000_s1026" type="#_x0000_t13" style="position:absolute;margin-left:41.45pt;margin-top:3.85pt;width:43.5pt;height:3.6pt;z-index:251686912;visibility:visible;mso-wrap-style:square;mso-wrap-distance-left:9pt;mso-wrap-distance-top:0;mso-wrap-distance-right:9pt;mso-wrap-distance-bottom:0;mso-position-horizontal:absolute;mso-position-horizontal-relative:text;mso-position-vertical:absolute;mso-position-vertical-relative:text;v-text-anchor:middle" o:gfxdata="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" adj="20706" fillcolor="#156082 [3204]" strokecolor="#030e13 [484]" strokeweight="1pt"/>
+              <v:shape w14:anchorId="46E9C076" id="Flecha: a la derecha 5" o:spid="_x0000_s1026" type="#_x0000_t13" style="position:absolute;margin-left:41.45pt;margin-top:3.85pt;width:43.5pt;height:3.6pt;z-index:251666432;visibility:visible;mso-wrap-style:square;mso-wrap-distance-left:9pt;mso-wrap-distance-top:0;mso-wrap-distance-right:9pt;mso-wrap-distance-bottom:0;mso-position-horizontal:absolute;mso-position-horizontal-relative:text;mso-position-vertical:absolute;mso-position-vertical-relative:text;v-text-anchor:middle" o:gfxdata="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" adj="20706" fillcolor="#156082 [3204]" strokecolor="#030e13 [484]" strokeweight="1pt"/>
             </w:pict>
           </mc:Fallback>
         </mc:AlternateContent>
@@ -1676,15 +1658,11 @@
       <w:r>
         <w:rPr>
           <w:noProof/>
-          <w:color w:val="000000" w:themeColor="text1"/>
-          <w:sz w:val="20"/>
-          <w:szCs w:val="20"/>
-          <w:u w:val="single"/>
         </w:rPr>
         <mc:AlternateContent>
           <mc:Choice Requires="wps">
             <w:drawing>
-              <wp:anchor distT="45720" distB="45720" distL="114300" distR="114300" simplePos="0" relativeHeight="251685888" behindDoc="0" locked="0" layoutInCell="1" allowOverlap="1" wp14:anchorId="0FD94BA1" wp14:editId="09190968">
+              <wp:anchor distT="45720" distB="45720" distL="114300" distR="114300" simplePos="0" relativeHeight="251665408" behindDoc="0" locked="0" layoutInCell="1" allowOverlap="1" wp14:anchorId="198A4A30" wp14:editId="694CD48C">
                 <wp:simplePos x="0" y="0"/>
                 <wp:positionH relativeFrom="column">
                   <wp:posOffset>4463415</wp:posOffset>
@@ -1751,7 +1729,7 @@
           </mc:Choice>
           <mc:Fallback>
             <w:pict>
-              <v:shape w14:anchorId="0FD94BA1" id="_x0000_s1031" type="#_x0000_t202" style="position:absolute;margin-left:351.45pt;margin-top:56.3pt;width:100pt;height:23.5pt;z-index:251685888;visibility:visible;mso-wrap-style:square;mso-width-percent:0;mso-height-percent:0;mso-wrap-distance-left:9pt;mso-wrap-distance-top:3.6pt;mso-wrap-distance-right:9pt;mso-wrap-distance-bottom:3.6pt;mso-position-horizontal:absolute;mso-position-horizontal-relative:text;mso-position-vertical:absolute;mso-position-vertical-relative:text;mso-width-percent:0;mso-height-percent:0;mso-width-relative:margin;mso-height-relative:margin;v-text-anchor:top" o:gfxdata="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">
+              <v:shape w14:anchorId="198A4A30" id="_x0000_s1031" type="#_x0000_t202" style="position:absolute;left:0;text-align:left;margin-left:351.45pt;margin-top:56.3pt;width:100pt;height:23.5pt;z-index:251665408;visibility:visible;mso-wrap-style:square;mso-width-percent:0;mso-height-percent:0;mso-wrap-distance-left:9pt;mso-wrap-distance-top:3.6pt;mso-wrap-distance-right:9pt;mso-wrap-distance-bottom:3.6pt;mso-position-horizontal:absolute;mso-position-horizontal-relative:text;mso-position-vertical:absolute;mso-position-vertical-relative:text;mso-width-percent:0;mso-height-percent:0;mso-width-relative:margin;mso-height-relative:margin;v-text-anchor:top" o:gfxdata="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">
                 <v:textbox>
                   <w:txbxContent>
                     <w:p>
@@ -1770,15 +1748,11 @@
       <w:r>
         <w:rPr>
           <w:noProof/>
-          <w:color w:val="000000" w:themeColor="text1"/>
-          <w:sz w:val="20"/>
-          <w:szCs w:val="20"/>
-          <w:u w:val="single"/>
         </w:rPr>
         <mc:AlternateContent>
           <mc:Choice Requires="wps">
             <w:drawing>
-              <wp:anchor distT="45720" distB="45720" distL="114300" distR="114300" simplePos="0" relativeHeight="251681792" behindDoc="0" locked="0" layoutInCell="1" allowOverlap="1" wp14:anchorId="1139FFF1" wp14:editId="65FC1A26">
+              <wp:anchor distT="45720" distB="45720" distL="114300" distR="114300" simplePos="0" relativeHeight="251663360" behindDoc="0" locked="0" layoutInCell="1" allowOverlap="1" wp14:anchorId="4382F924" wp14:editId="129CC4B4">
                 <wp:simplePos x="0" y="0"/>
                 <wp:positionH relativeFrom="column">
                   <wp:posOffset>4196715</wp:posOffset>
@@ -1823,10 +1797,7 @@
                         <w:txbxContent>
                           <w:p>
                             <w:r>
-                              <w:t xml:space="preserve">TEST </w:t>
-                            </w:r>
-                            <w:r>
-                              <w:t>CAMPAIGN</w:t>
+                              <w:t>TEST CAMPAIGN</w:t>
                             </w:r>
                           </w:p>
                           <w:p/>
@@ -1849,15 +1820,12 @@
           </mc:Choice>
           <mc:Fallback>
             <w:pict>
-              <v:shape w14:anchorId="1139FFF1" id="_x0000_s1032" type="#_x0000_t202" style="position:absolute;margin-left:330.45pt;margin-top:9.3pt;width:100pt;height:23.5pt;z-index:251681792;visibility:visible;mso-wrap-style:square;mso-width-percent:0;mso-height-percent:0;mso-wrap-distance-left:9pt;mso-wrap-distance-top:3.6pt;mso-wrap-distance-right:9pt;mso-wrap-distance-bottom:3.6pt;mso-position-horizontal:absolute;mso-position-horizontal-relative:text;mso-position-vertical:absolute;mso-position-vertical-relative:text;mso-width-percent:0;mso-height-percent:0;mso-width-relative:margin;mso-height-relative:margin;v-text-anchor:top" o:gfxdata="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">
+              <v:shape w14:anchorId="4382F924" id="_x0000_s1032" type="#_x0000_t202" style="position:absolute;left:0;text-align:left;margin-left:330.45pt;margin-top:9.3pt;width:100pt;height:23.5pt;z-index:251663360;visibility:visible;mso-wrap-style:square;mso-width-percent:0;mso-height-percent:0;mso-wrap-distance-left:9pt;mso-wrap-distance-top:3.6pt;mso-wrap-distance-right:9pt;mso-wrap-distance-bottom:3.6pt;mso-position-horizontal:absolute;mso-position-horizontal-relative:text;mso-position-vertical:absolute;mso-position-vertical-relative:text;mso-width-percent:0;mso-height-percent:0;mso-width-relative:margin;mso-height-relative:margin;v-text-anchor:top" o:gfxdata="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">
                 <v:textbox>
                   <w:txbxContent>
                     <w:p>
                       <w:r>
-                        <w:t xml:space="preserve">TEST </w:t>
-                      </w:r>
-                      <w:r>
-                        <w:t>CAMPAIGN</w:t>
+                        <w:t>TEST CAMPAIGN</w:t>
                       </w:r>
                     </w:p>
                     <w:p/>
@@ -1872,15 +1840,11 @@
       <w:r>
         <w:rPr>
           <w:noProof/>
-          <w:color w:val="000000" w:themeColor="text1"/>
-          <w:sz w:val="20"/>
-          <w:szCs w:val="20"/>
-          <w:u w:val="single"/>
         </w:rPr>
         <mc:AlternateContent>
           <mc:Choice Requires="wpg">
             <w:drawing>
-              <wp:anchor distT="0" distB="0" distL="114300" distR="114300" simplePos="0" relativeHeight="251679744" behindDoc="0" locked="0" layoutInCell="1" allowOverlap="1" wp14:anchorId="697465B3" wp14:editId="0C3D1EDF">
+              <wp:anchor distT="0" distB="0" distL="114300" distR="114300" simplePos="0" relativeHeight="251662336" behindDoc="0" locked="0" layoutInCell="1" allowOverlap="1" wp14:anchorId="2332F313" wp14:editId="74A3F6E4">
                 <wp:simplePos x="0" y="0"/>
                 <wp:positionH relativeFrom="column">
                   <wp:posOffset>2831465</wp:posOffset>
@@ -2027,7 +1991,7 @@
           </mc:Choice>
           <mc:Fallback>
             <w:pict>
-              <v:group w14:anchorId="697465B3" id="Grupo 4" o:spid="_x0000_s1033" style="position:absolute;margin-left:222.95pt;margin-top:2.8pt;width:88pt;height:32.5pt;z-index:251679744" coordsize="11176,4127" o:gfxdata="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">
+              <v:group w14:anchorId="2332F313" id="Grupo 4" o:spid="_x0000_s1033" style="position:absolute;left:0;text-align:left;margin-left:222.95pt;margin-top:2.8pt;width:88pt;height:32.5pt;z-index:251662336" coordsize="11176,4127" o:gfxdata="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">
                 <v:shape id="_x0000_s1034" type="#_x0000_t202" style="position:absolute;width:9906;height:2921;visibility:visible;mso-wrap-style:square;v-text-anchor:top" o:gfxdata="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">
                   <v:textbox>
                     <w:txbxContent>
@@ -2070,15 +2034,11 @@
       <w:r>
         <w:rPr>
           <w:noProof/>
-          <w:color w:val="000000" w:themeColor="text1"/>
-          <w:sz w:val="20"/>
-          <w:szCs w:val="20"/>
-          <w:u w:val="single"/>
         </w:rPr>
         <mc:AlternateContent>
           <mc:Choice Requires="wpg">
             <w:drawing>
-              <wp:anchor distT="0" distB="0" distL="114300" distR="114300" simplePos="0" relativeHeight="251683840" behindDoc="0" locked="0" layoutInCell="1" allowOverlap="1" wp14:anchorId="0320D842" wp14:editId="375A5813">
+              <wp:anchor distT="0" distB="0" distL="114300" distR="114300" simplePos="0" relativeHeight="251664384" behindDoc="0" locked="0" layoutInCell="1" allowOverlap="1" wp14:anchorId="5143849C" wp14:editId="26433136">
                 <wp:simplePos x="0" y="0"/>
                 <wp:positionH relativeFrom="column">
                   <wp:posOffset>1929765</wp:posOffset>
@@ -2261,7 +2221,7 @@
           </mc:Choice>
           <mc:Fallback>
             <w:pict>
-              <v:group w14:anchorId="0320D842" id="Grupo 3" o:spid="_x0000_s1037" style="position:absolute;margin-left:151.95pt;margin-top:16.3pt;width:39pt;height:29.5pt;z-index:251683840;mso-width-relative:margin;mso-height-relative:margin" coordsize="495300,374650" o:gfxdata="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">
+              <v:group w14:anchorId="5143849C" id="Grupo 3" o:spid="_x0000_s1037" style="position:absolute;left:0;text-align:left;margin-left:151.95pt;margin-top:16.3pt;width:39pt;height:29.5pt;z-index:251664384;mso-width-relative:margin;mso-height-relative:margin" coordsize="495300,374650" o:gfxdata="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">
                 <v:shape id="_x0000_s1038" type="#_x0000_t202" style="position:absolute;width:374650;height:228600;visibility:visible;mso-wrap-style:square;v-text-anchor:top" o:gfxdata="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">
                   <v:textbox>
                     <w:txbxContent>
@@ -2334,15 +2294,11 @@
       <w:r>
         <w:rPr>
           <w:noProof/>
-          <w:color w:val="000000" w:themeColor="text1"/>
-          <w:sz w:val="20"/>
-          <w:szCs w:val="20"/>
-          <w:u w:val="single"/>
         </w:rPr>
         <mc:AlternateContent>
           <mc:Choice Requires="wps">
             <w:drawing>
-              <wp:anchor distT="45720" distB="45720" distL="114300" distR="114300" simplePos="0" relativeHeight="251655168" behindDoc="0" locked="0" layoutInCell="1" allowOverlap="1" wp14:anchorId="0D3BCD74" wp14:editId="7831DF1C">
+              <wp:anchor distT="45720" distB="45720" distL="114300" distR="114300" simplePos="0" relativeHeight="251660288" behindDoc="0" locked="0" layoutInCell="1" allowOverlap="1" wp14:anchorId="7AC3A49A" wp14:editId="3E8EACCB">
                 <wp:simplePos x="0" y="0"/>
                 <wp:positionH relativeFrom="column">
                   <wp:posOffset>-216535</wp:posOffset>
@@ -2409,7 +2365,7 @@
           </mc:Choice>
           <mc:Fallback>
             <w:pict>
-              <v:shape w14:anchorId="0D3BCD74" id="_x0000_s1041" type="#_x0000_t202" style="position:absolute;margin-left:-17.05pt;margin-top:35.8pt;width:77.5pt;height:23pt;z-index:251655168;visibility:visible;mso-wrap-style:square;mso-width-percent:0;mso-height-percent:0;mso-wrap-distance-left:9pt;mso-wrap-distance-top:3.6pt;mso-wrap-distance-right:9pt;mso-wrap-distance-bottom:3.6pt;mso-position-horizontal:absolute;mso-position-horizontal-relative:text;mso-position-vertical:absolute;mso-position-vertical-relative:text;mso-width-percent:0;mso-height-percent:0;mso-width-relative:margin;mso-height-relative:margin;v-text-anchor:top" o:gfxdata="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">
+              <v:shape w14:anchorId="7AC3A49A" id="_x0000_s1041" type="#_x0000_t202" style="position:absolute;left:0;text-align:left;margin-left:-17.05pt;margin-top:35.8pt;width:77.5pt;height:23pt;z-index:251660288;visibility:visible;mso-wrap-style:square;mso-width-percent:0;mso-height-percent:0;mso-wrap-distance-left:9pt;mso-wrap-distance-top:3.6pt;mso-wrap-distance-right:9pt;mso-wrap-distance-bottom:3.6pt;mso-position-horizontal:absolute;mso-position-horizontal-relative:text;mso-position-vertical:absolute;mso-position-vertical-relative:text;mso-width-percent:0;mso-height-percent:0;mso-width-relative:margin;mso-height-relative:margin;v-text-anchor:top" o:gfxdata="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">
                 <v:textbox>
                   <w:txbxContent>
                     <w:p>
@@ -2425,6 +2381,828 @@
           </mc:Fallback>
         </mc:AlternateContent>
       </w:r>
+    </w:p>
+    <w:p>
+      <w:pPr>
+        <w:rPr>
+          <w:color w:val="000000" w:themeColor="text1"/>
+          <w:sz w:val="20"/>
+          <w:szCs w:val="20"/>
+          <w:u w:val="single"/>
+        </w:rPr>
+      </w:pPr>
+    </w:p>
+    <w:p>
+      <w:pPr>
+        <w:rPr>
+          <w:color w:val="000000" w:themeColor="text1"/>
+          <w:sz w:val="20"/>
+          <w:szCs w:val="20"/>
+          <w:u w:val="single"/>
+        </w:rPr>
+      </w:pPr>
+      <w:r>
+        <w:rPr>
+          <w:color w:val="000000" w:themeColor="text1"/>
+          <w:sz w:val="20"/>
+          <w:szCs w:val="20"/>
+          <w:u w:val="single"/>
+        </w:rPr>
+        <w:br w:type="page"/>
+      </w:r>
+      <w:r>
+        <w:rPr>
+          <w:color w:val="000000" w:themeColor="text1"/>
+          <w:sz w:val="20"/>
+          <w:szCs w:val="20"/>
+          <w:u w:val="single"/>
+        </w:rPr>
+        <w:lastRenderedPageBreak/>
+        <w:t>MAIN WINDOW</w:t>
+      </w:r>
+    </w:p>
+    <w:p>
+      <w:pPr>
+        <w:jc w:val="center"/>
+        <w:rPr>
+          <w:color w:val="000000" w:themeColor="text1"/>
+          <w:sz w:val="20"/>
+          <w:szCs w:val="20"/>
+        </w:rPr>
+      </w:pPr>
+      <w:r>
+        <w:rPr>
+          <w:noProof/>
+        </w:rPr>
+        <w:drawing>
+          <wp:inline distT="0" distB="0" distL="0" distR="0" wp14:anchorId="2900AFA2" wp14:editId="181F05B3">
+            <wp:extent cx="4285494" cy="3435350"/>
+            <wp:effectExtent l="0" t="0" r="1270" b="0"/>
+            <wp:docPr id="546398365" name="Imagen 1"/>
+            <wp:cNvGraphicFramePr>
+              <a:graphicFrameLocks xmlns:a="http://schemas.openxmlformats.org/drawingml/2006/main" noChangeAspect="1"/>
+            </wp:cNvGraphicFramePr>
+            <a:graphic xmlns:a="http://schemas.openxmlformats.org/drawingml/2006/main">
+              <a:graphicData uri="http://schemas.openxmlformats.org/drawingml/2006/picture">
+                <pic:pic xmlns:pic="http://schemas.openxmlformats.org/drawingml/2006/picture">
+                  <pic:nvPicPr>
+                    <pic:cNvPr id="546398365" name=""/>
+                    <pic:cNvPicPr/>
+                  </pic:nvPicPr>
+                  <pic:blipFill>
+                    <a:blip r:embed="rId5"/>
+                    <a:stretch>
+                      <a:fillRect/>
+                    </a:stretch>
+                  </pic:blipFill>
+                  <pic:spPr>
+                    <a:xfrm>
+                      <a:off x="0" y="0"/>
+                      <a:ext cx="4300768" cy="3447594"/>
+                    </a:xfrm>
+                    <a:prstGeom prst="rect">
+                      <a:avLst/>
+                    </a:prstGeom>
+                  </pic:spPr>
+                </pic:pic>
+              </a:graphicData>
+            </a:graphic>
+          </wp:inline>
+        </w:drawing>
+      </w:r>
+    </w:p>
+    <w:p>
+      <w:pPr>
+        <w:jc w:val="center"/>
+        <w:rPr>
+          <w:color w:val="000000" w:themeColor="text1"/>
+          <w:sz w:val="20"/>
+          <w:szCs w:val="20"/>
+        </w:rPr>
+      </w:pPr>
+    </w:p>
+    <w:p>
+      <w:pPr>
+        <w:rPr>
+          <w:sz w:val="18"/>
+          <w:szCs w:val="18"/>
+        </w:rPr>
+      </w:pPr>
+      <w:proofErr w:type="spellStart"/>
+      <w:r>
+        <w:rPr>
+          <w:sz w:val="18"/>
+          <w:szCs w:val="18"/>
+          <w:u w:val="single"/>
+        </w:rPr>
+        <w:t>Menu</w:t>
+      </w:r>
+      <w:proofErr w:type="spellEnd"/>
+      <w:r>
+        <w:rPr>
+          <w:sz w:val="18"/>
+          <w:szCs w:val="18"/>
+          <w:u w:val="single"/>
+        </w:rPr>
+        <w:t xml:space="preserve"> bar superior</w:t>
+      </w:r>
+      <w:r>
+        <w:rPr>
+          <w:sz w:val="18"/>
+          <w:szCs w:val="18"/>
+        </w:rPr>
+        <w:t xml:space="preserve">: </w:t>
+      </w:r>
+    </w:p>
+    <w:p>
+      <w:pPr>
+        <w:pStyle w:val="Prrafodelista"/>
+        <w:numPr>
+          <w:ilvl w:val="0"/>
+          <w:numId w:val="10"/>
+        </w:numPr>
+        <w:rPr>
+          <w:color w:val="000000" w:themeColor="text1"/>
+          <w:sz w:val="18"/>
+          <w:szCs w:val="18"/>
+        </w:rPr>
+      </w:pPr>
+      <w:r>
+        <w:rPr>
+          <w:color w:val="000000" w:themeColor="text1"/>
+          <w:sz w:val="18"/>
+          <w:szCs w:val="18"/>
+        </w:rPr>
+        <w:t xml:space="preserve">Test </w:t>
+      </w:r>
+      <w:proofErr w:type="spellStart"/>
+      <w:r>
+        <w:rPr>
+          <w:color w:val="000000" w:themeColor="text1"/>
+          <w:sz w:val="18"/>
+          <w:szCs w:val="18"/>
+        </w:rPr>
+        <w:t>campaigns</w:t>
+      </w:r>
+      <w:proofErr w:type="spellEnd"/>
+      <w:r>
+        <w:rPr>
+          <w:color w:val="000000" w:themeColor="text1"/>
+          <w:sz w:val="18"/>
+          <w:szCs w:val="18"/>
+        </w:rPr>
+        <w:t>: permite navegar a la pantalla de</w:t>
+      </w:r>
+      <w:r>
+        <w:rPr>
+          <w:color w:val="000000" w:themeColor="text1"/>
+          <w:sz w:val="18"/>
+          <w:szCs w:val="18"/>
+        </w:rPr>
+        <w:t xml:space="preserve"> campañas </w:t>
+      </w:r>
+      <w:proofErr w:type="gramStart"/>
+      <w:r>
+        <w:rPr>
+          <w:color w:val="000000" w:themeColor="text1"/>
+          <w:sz w:val="18"/>
+          <w:szCs w:val="18"/>
+        </w:rPr>
+        <w:t>de test</w:t>
+      </w:r>
+      <w:proofErr w:type="gramEnd"/>
+      <w:r>
+        <w:rPr>
+          <w:color w:val="000000" w:themeColor="text1"/>
+          <w:sz w:val="18"/>
+          <w:szCs w:val="18"/>
+        </w:rPr>
+        <w:t xml:space="preserve"> o directamente crear una nueva campaña. </w:t>
+      </w:r>
+    </w:p>
+    <w:p>
+      <w:pPr>
+        <w:pStyle w:val="Prrafodelista"/>
+        <w:numPr>
+          <w:ilvl w:val="0"/>
+          <w:numId w:val="10"/>
+        </w:numPr>
+        <w:rPr>
+          <w:color w:val="000000" w:themeColor="text1"/>
+          <w:sz w:val="18"/>
+          <w:szCs w:val="18"/>
+        </w:rPr>
+      </w:pPr>
+      <w:r>
+        <w:rPr>
+          <w:color w:val="000000" w:themeColor="text1"/>
+          <w:sz w:val="18"/>
+          <w:szCs w:val="18"/>
+        </w:rPr>
+        <w:t>Test cases: permite navegar a la panta</w:t>
+      </w:r>
+      <w:r>
+        <w:rPr>
+          <w:color w:val="000000" w:themeColor="text1"/>
+          <w:sz w:val="18"/>
+          <w:szCs w:val="18"/>
+        </w:rPr>
+        <w:t>lla de casos de uso, bloques de casos de uso, o directamente crear un nuevo caso de uso.</w:t>
+      </w:r>
+    </w:p>
+    <w:p>
+      <w:pPr>
+        <w:pStyle w:val="Prrafodelista"/>
+        <w:numPr>
+          <w:ilvl w:val="0"/>
+          <w:numId w:val="10"/>
+        </w:numPr>
+        <w:rPr>
+          <w:color w:val="000000" w:themeColor="text1"/>
+          <w:sz w:val="18"/>
+          <w:szCs w:val="18"/>
+        </w:rPr>
+      </w:pPr>
+      <w:proofErr w:type="spellStart"/>
+      <w:r>
+        <w:rPr>
+          <w:color w:val="000000" w:themeColor="text1"/>
+          <w:sz w:val="18"/>
+          <w:szCs w:val="18"/>
+        </w:rPr>
+        <w:t>Requirements</w:t>
+      </w:r>
+      <w:proofErr w:type="spellEnd"/>
+      <w:r>
+        <w:rPr>
+          <w:color w:val="000000" w:themeColor="text1"/>
+          <w:sz w:val="18"/>
+          <w:szCs w:val="18"/>
+        </w:rPr>
+        <w:t xml:space="preserve">: permite navegar a la pantalla de requisitos o directamente crea un nuevo requisito. </w:t>
+      </w:r>
+    </w:p>
+    <w:p>
+      <w:pPr>
+        <w:pStyle w:val="Prrafodelista"/>
+        <w:numPr>
+          <w:ilvl w:val="0"/>
+          <w:numId w:val="10"/>
+        </w:numPr>
+        <w:rPr>
+          <w:color w:val="000000" w:themeColor="text1"/>
+          <w:sz w:val="18"/>
+          <w:szCs w:val="18"/>
+        </w:rPr>
+      </w:pPr>
+      <w:proofErr w:type="spellStart"/>
+      <w:r>
+        <w:rPr>
+          <w:color w:val="000000" w:themeColor="text1"/>
+          <w:sz w:val="18"/>
+          <w:szCs w:val="18"/>
+        </w:rPr>
+        <w:t>Assets</w:t>
+      </w:r>
+      <w:proofErr w:type="spellEnd"/>
+      <w:r>
+        <w:rPr>
+          <w:color w:val="000000" w:themeColor="text1"/>
+          <w:sz w:val="18"/>
+          <w:szCs w:val="18"/>
+        </w:rPr>
+        <w:t xml:space="preserve">: permite navegar a la pantalla de </w:t>
+      </w:r>
+      <w:proofErr w:type="spellStart"/>
+      <w:r>
+        <w:rPr>
+          <w:color w:val="000000" w:themeColor="text1"/>
+          <w:sz w:val="18"/>
+          <w:szCs w:val="18"/>
+        </w:rPr>
+        <w:t>assets</w:t>
+      </w:r>
+      <w:proofErr w:type="spellEnd"/>
+      <w:r>
+        <w:rPr>
+          <w:color w:val="000000" w:themeColor="text1"/>
+          <w:sz w:val="18"/>
+          <w:szCs w:val="18"/>
+        </w:rPr>
+        <w:t xml:space="preserve"> (operadores, UAS, </w:t>
+      </w:r>
+      <w:proofErr w:type="spellStart"/>
+      <w:r>
+        <w:rPr>
+          <w:color w:val="000000" w:themeColor="text1"/>
+          <w:sz w:val="18"/>
+          <w:szCs w:val="18"/>
+        </w:rPr>
+        <w:t>etc</w:t>
+      </w:r>
+      <w:proofErr w:type="spellEnd"/>
+      <w:r>
+        <w:rPr>
+          <w:color w:val="000000" w:themeColor="text1"/>
+          <w:sz w:val="18"/>
+          <w:szCs w:val="18"/>
+        </w:rPr>
+        <w:t xml:space="preserve">) </w:t>
+      </w:r>
+      <w:r>
+        <w:rPr>
+          <w:color w:val="000000" w:themeColor="text1"/>
+          <w:sz w:val="18"/>
+          <w:szCs w:val="18"/>
+        </w:rPr>
+        <w:t xml:space="preserve">o crear uno nuevo. </w:t>
+      </w:r>
+    </w:p>
+    <w:p>
+      <w:pPr>
+        <w:pStyle w:val="Prrafodelista"/>
+        <w:numPr>
+          <w:ilvl w:val="0"/>
+          <w:numId w:val="10"/>
+        </w:numPr>
+        <w:rPr>
+          <w:color w:val="000000" w:themeColor="text1"/>
+          <w:sz w:val="18"/>
+          <w:szCs w:val="18"/>
+        </w:rPr>
+      </w:pPr>
+      <w:proofErr w:type="spellStart"/>
+      <w:r>
+        <w:rPr>
+          <w:color w:val="000000" w:themeColor="text1"/>
+          <w:sz w:val="18"/>
+          <w:szCs w:val="18"/>
+        </w:rPr>
+        <w:t>Statistics</w:t>
+      </w:r>
+      <w:proofErr w:type="spellEnd"/>
+      <w:r>
+        <w:rPr>
+          <w:color w:val="000000" w:themeColor="text1"/>
+          <w:sz w:val="18"/>
+          <w:szCs w:val="18"/>
+        </w:rPr>
+        <w:t xml:space="preserve"> (</w:t>
+      </w:r>
+      <w:proofErr w:type="spellStart"/>
+      <w:r>
+        <w:rPr>
+          <w:color w:val="000000" w:themeColor="text1"/>
+          <w:sz w:val="18"/>
+          <w:szCs w:val="18"/>
+        </w:rPr>
+        <w:t>name</w:t>
+      </w:r>
+      <w:proofErr w:type="spellEnd"/>
+      <w:r>
+        <w:rPr>
+          <w:color w:val="000000" w:themeColor="text1"/>
+          <w:sz w:val="18"/>
+          <w:szCs w:val="18"/>
+        </w:rPr>
+        <w:t xml:space="preserve"> in </w:t>
+      </w:r>
+      <w:proofErr w:type="spellStart"/>
+      <w:r>
+        <w:rPr>
+          <w:color w:val="000000" w:themeColor="text1"/>
+          <w:sz w:val="18"/>
+          <w:szCs w:val="18"/>
+        </w:rPr>
+        <w:t>progress</w:t>
+      </w:r>
+      <w:proofErr w:type="spellEnd"/>
+      <w:r>
+        <w:rPr>
+          <w:color w:val="000000" w:themeColor="text1"/>
+          <w:sz w:val="18"/>
+          <w:szCs w:val="18"/>
+        </w:rPr>
+        <w:t>): permite consultar los resultados de ca</w:t>
+      </w:r>
+      <w:r>
+        <w:rPr>
+          <w:color w:val="000000" w:themeColor="text1"/>
+          <w:sz w:val="18"/>
+          <w:szCs w:val="18"/>
+        </w:rPr>
+        <w:t xml:space="preserve">da campaña de vuelo y ver las estadísticas de casos fallidos, requisitos cumplidos, bugs encontrados, etc. </w:t>
+      </w:r>
+    </w:p>
+    <w:p>
+      <w:pPr>
+        <w:rPr>
+          <w:color w:val="000000" w:themeColor="text1"/>
+          <w:sz w:val="18"/>
+          <w:szCs w:val="18"/>
+        </w:rPr>
+      </w:pPr>
+      <w:proofErr w:type="gramStart"/>
+      <w:r>
+        <w:rPr>
+          <w:color w:val="000000" w:themeColor="text1"/>
+          <w:sz w:val="18"/>
+          <w:szCs w:val="18"/>
+          <w:u w:val="single"/>
+        </w:rPr>
+        <w:t>Status</w:t>
+      </w:r>
+      <w:proofErr w:type="gramEnd"/>
+      <w:r>
+        <w:rPr>
+          <w:color w:val="000000" w:themeColor="text1"/>
+          <w:sz w:val="18"/>
+          <w:szCs w:val="18"/>
+          <w:u w:val="single"/>
+        </w:rPr>
+        <w:t xml:space="preserve"> bar inferior</w:t>
+      </w:r>
+      <w:r>
+        <w:rPr>
+          <w:color w:val="000000" w:themeColor="text1"/>
+          <w:sz w:val="18"/>
+          <w:szCs w:val="18"/>
+        </w:rPr>
+        <w:t xml:space="preserve">: </w:t>
+      </w:r>
+    </w:p>
+    <w:p>
+      <w:pPr>
+        <w:rPr>
+          <w:color w:val="000000" w:themeColor="text1"/>
+          <w:sz w:val="18"/>
+          <w:szCs w:val="18"/>
+        </w:rPr>
+      </w:pPr>
+      <w:r>
+        <w:rPr>
+          <w:color w:val="000000" w:themeColor="text1"/>
+          <w:sz w:val="18"/>
+          <w:szCs w:val="18"/>
+        </w:rPr>
+        <w:t xml:space="preserve">Al colocar el curso del ratón encima de los diferentes botones, explica la función que realiza cada uno. </w:t>
+      </w:r>
+    </w:p>
+    <w:p>
+      <w:pPr>
+        <w:rPr>
+          <w:color w:val="000000" w:themeColor="text1"/>
+          <w:sz w:val="18"/>
+          <w:szCs w:val="18"/>
+          <w:u w:val="single"/>
+        </w:rPr>
+      </w:pPr>
+      <w:r>
+        <w:rPr>
+          <w:color w:val="000000" w:themeColor="text1"/>
+          <w:sz w:val="18"/>
+          <w:szCs w:val="18"/>
+          <w:u w:val="single"/>
+        </w:rPr>
+        <w:t>Widget central:</w:t>
+      </w:r>
+    </w:p>
+    <w:p>
+      <w:pPr>
+        <w:pStyle w:val="Prrafodelista"/>
+        <w:numPr>
+          <w:ilvl w:val="0"/>
+          <w:numId w:val="10"/>
+        </w:numPr>
+        <w:rPr>
+          <w:color w:val="000000" w:themeColor="text1"/>
+          <w:sz w:val="20"/>
+          <w:szCs w:val="20"/>
+        </w:rPr>
+      </w:pPr>
+      <w:r>
+        <w:rPr>
+          <w:color w:val="000000" w:themeColor="text1"/>
+          <w:sz w:val="18"/>
+          <w:szCs w:val="18"/>
+        </w:rPr>
+        <w:t>Lista de bugs: se muestran en formato de tabla los diferentes bugs introducidos en la herramienta. Se mostrarán todos, pero se podrá filtrar por estado del bug (por defecto se mostrarán únicamente los abiertos)</w:t>
+      </w:r>
+      <w:r>
+        <w:rPr>
+          <w:color w:val="000000" w:themeColor="text1"/>
+          <w:sz w:val="18"/>
+          <w:szCs w:val="18"/>
+        </w:rPr>
+        <w:t xml:space="preserve"> y por sistema (por defecto saldrán todos)</w:t>
+      </w:r>
+      <w:r>
+        <w:rPr>
+          <w:color w:val="000000" w:themeColor="text1"/>
+          <w:sz w:val="18"/>
+          <w:szCs w:val="18"/>
+        </w:rPr>
+        <w:t xml:space="preserve">. Se podrá </w:t>
+      </w:r>
+      <w:r>
+        <w:rPr>
+          <w:color w:val="000000" w:themeColor="text1"/>
+          <w:sz w:val="18"/>
+          <w:szCs w:val="18"/>
+        </w:rPr>
+        <w:t xml:space="preserve">ordenar la lista por fecha de creación y actualización. Existe un buscador de bug que funcionará por código de </w:t>
+      </w:r>
+      <w:proofErr w:type="spellStart"/>
+      <w:r>
+        <w:rPr>
+          <w:color w:val="000000" w:themeColor="text1"/>
+          <w:sz w:val="18"/>
+          <w:szCs w:val="18"/>
+        </w:rPr>
+        <w:t>service</w:t>
+      </w:r>
+      <w:proofErr w:type="spellEnd"/>
+      <w:r>
+        <w:rPr>
+          <w:color w:val="000000" w:themeColor="text1"/>
+          <w:sz w:val="18"/>
+          <w:szCs w:val="18"/>
+        </w:rPr>
+        <w:t xml:space="preserve"> </w:t>
+      </w:r>
+      <w:proofErr w:type="spellStart"/>
+      <w:r>
+        <w:rPr>
+          <w:color w:val="000000" w:themeColor="text1"/>
+          <w:sz w:val="18"/>
+          <w:szCs w:val="18"/>
+        </w:rPr>
+        <w:t>now</w:t>
+      </w:r>
+      <w:proofErr w:type="spellEnd"/>
+      <w:r>
+        <w:rPr>
+          <w:color w:val="000000" w:themeColor="text1"/>
+          <w:sz w:val="18"/>
+          <w:szCs w:val="18"/>
+        </w:rPr>
+        <w:t xml:space="preserve"> o por descripción corta. </w:t>
+      </w:r>
+    </w:p>
+    <w:p>
+      <w:pPr>
+        <w:pStyle w:val="Prrafodelista"/>
+        <w:numPr>
+          <w:ilvl w:val="0"/>
+          <w:numId w:val="10"/>
+        </w:numPr>
+        <w:rPr>
+          <w:color w:val="000000" w:themeColor="text1"/>
+          <w:sz w:val="18"/>
+          <w:szCs w:val="18"/>
+        </w:rPr>
+      </w:pPr>
+      <w:r>
+        <w:rPr>
+          <w:color w:val="000000" w:themeColor="text1"/>
+          <w:sz w:val="18"/>
+          <w:szCs w:val="18"/>
+        </w:rPr>
+        <w:t xml:space="preserve">Al hacer </w:t>
+      </w:r>
+      <w:proofErr w:type="spellStart"/>
+      <w:proofErr w:type="gramStart"/>
+      <w:r>
+        <w:rPr>
+          <w:color w:val="000000" w:themeColor="text1"/>
+          <w:sz w:val="18"/>
+          <w:szCs w:val="18"/>
+        </w:rPr>
+        <w:t>click</w:t>
+      </w:r>
+      <w:proofErr w:type="spellEnd"/>
+      <w:proofErr w:type="gramEnd"/>
+      <w:r>
+        <w:rPr>
+          <w:color w:val="000000" w:themeColor="text1"/>
+          <w:sz w:val="18"/>
+          <w:szCs w:val="18"/>
+        </w:rPr>
+        <w:t xml:space="preserve"> sobre un bug se habilitarán los botones de abajo para poder editarlo o eliminarlo. </w:t>
+      </w:r>
+    </w:p>
+    <w:p>
+      <w:pPr>
+        <w:pStyle w:val="Prrafodelista"/>
+        <w:numPr>
+          <w:ilvl w:val="0"/>
+          <w:numId w:val="10"/>
+        </w:numPr>
+        <w:rPr>
+          <w:color w:val="000000" w:themeColor="text1"/>
+          <w:sz w:val="18"/>
+          <w:szCs w:val="18"/>
+        </w:rPr>
+      </w:pPr>
+      <w:r>
+        <w:rPr>
+          <w:color w:val="000000" w:themeColor="text1"/>
+          <w:sz w:val="18"/>
+          <w:szCs w:val="18"/>
+        </w:rPr>
+        <w:t xml:space="preserve">Al hacer doble </w:t>
+      </w:r>
+      <w:proofErr w:type="spellStart"/>
+      <w:proofErr w:type="gramStart"/>
+      <w:r>
+        <w:rPr>
+          <w:color w:val="000000" w:themeColor="text1"/>
+          <w:sz w:val="18"/>
+          <w:szCs w:val="18"/>
+        </w:rPr>
+        <w:t>click</w:t>
+      </w:r>
+      <w:proofErr w:type="spellEnd"/>
+      <w:proofErr w:type="gramEnd"/>
+      <w:r>
+        <w:rPr>
+          <w:color w:val="000000" w:themeColor="text1"/>
+          <w:sz w:val="18"/>
+          <w:szCs w:val="18"/>
+        </w:rPr>
+        <w:t xml:space="preserve"> sobre un bug de la lista se abrirá una ventana que mostrará la información del bug (editable). </w:t>
+      </w:r>
+      <w:r>
+        <w:rPr>
+          <w:color w:val="000000" w:themeColor="text1"/>
+          <w:sz w:val="18"/>
+          <w:szCs w:val="18"/>
+        </w:rPr>
+        <w:t xml:space="preserve">Al hacer </w:t>
+      </w:r>
+      <w:proofErr w:type="spellStart"/>
+      <w:proofErr w:type="gramStart"/>
+      <w:r>
+        <w:rPr>
+          <w:color w:val="000000" w:themeColor="text1"/>
+          <w:sz w:val="18"/>
+          <w:szCs w:val="18"/>
+        </w:rPr>
+        <w:t>click</w:t>
+      </w:r>
+      <w:proofErr w:type="spellEnd"/>
+      <w:proofErr w:type="gramEnd"/>
+      <w:r>
+        <w:rPr>
+          <w:color w:val="000000" w:themeColor="text1"/>
+          <w:sz w:val="18"/>
+          <w:szCs w:val="18"/>
+        </w:rPr>
+        <w:t xml:space="preserve"> sobre el botón de “</w:t>
+      </w:r>
+      <w:proofErr w:type="spellStart"/>
+      <w:r>
+        <w:rPr>
+          <w:color w:val="000000" w:themeColor="text1"/>
+          <w:sz w:val="18"/>
+          <w:szCs w:val="18"/>
+        </w:rPr>
+        <w:t>Edit</w:t>
+      </w:r>
+      <w:proofErr w:type="spellEnd"/>
+      <w:r>
+        <w:rPr>
+          <w:color w:val="000000" w:themeColor="text1"/>
+          <w:sz w:val="18"/>
+          <w:szCs w:val="18"/>
+        </w:rPr>
+        <w:t xml:space="preserve">” bug se consigue el mismo resultado sobre el bug que esté seleccionado en la lista. </w:t>
+      </w:r>
+    </w:p>
+    <w:p>
+      <w:pPr>
+        <w:pStyle w:val="Prrafodelista"/>
+        <w:numPr>
+          <w:ilvl w:val="0"/>
+          <w:numId w:val="10"/>
+        </w:numPr>
+        <w:rPr>
+          <w:color w:val="000000" w:themeColor="text1"/>
+          <w:sz w:val="18"/>
+          <w:szCs w:val="18"/>
+        </w:rPr>
+      </w:pPr>
+      <w:r>
+        <w:rPr>
+          <w:color w:val="000000" w:themeColor="text1"/>
+          <w:sz w:val="18"/>
+          <w:szCs w:val="18"/>
+        </w:rPr>
+        <w:lastRenderedPageBreak/>
+        <w:t>El botón de “</w:t>
+      </w:r>
+      <w:proofErr w:type="spellStart"/>
+      <w:r>
+        <w:rPr>
+          <w:color w:val="000000" w:themeColor="text1"/>
+          <w:sz w:val="18"/>
+          <w:szCs w:val="18"/>
+        </w:rPr>
+        <w:t>Add</w:t>
+      </w:r>
+      <w:proofErr w:type="spellEnd"/>
+      <w:r>
+        <w:rPr>
+          <w:color w:val="000000" w:themeColor="text1"/>
+          <w:sz w:val="18"/>
+          <w:szCs w:val="18"/>
+        </w:rPr>
+        <w:t xml:space="preserve"> bug” permite la creación de un nuevo bug mediante la apertura de otra ventana con el formulario para ese efecto. </w:t>
+      </w:r>
+    </w:p>
+    <w:p>
+      <w:pPr>
+        <w:pStyle w:val="Prrafodelista"/>
+        <w:numPr>
+          <w:ilvl w:val="0"/>
+          <w:numId w:val="10"/>
+        </w:numPr>
+        <w:rPr>
+          <w:color w:val="000000" w:themeColor="text1"/>
+          <w:sz w:val="18"/>
+          <w:szCs w:val="18"/>
+        </w:rPr>
+      </w:pPr>
+      <w:r>
+        <w:rPr>
+          <w:color w:val="000000" w:themeColor="text1"/>
+          <w:sz w:val="18"/>
+          <w:szCs w:val="18"/>
+        </w:rPr>
+        <w:t>El botón de “</w:t>
+      </w:r>
+      <w:proofErr w:type="spellStart"/>
+      <w:r>
+        <w:rPr>
+          <w:color w:val="000000" w:themeColor="text1"/>
+          <w:sz w:val="18"/>
+          <w:szCs w:val="18"/>
+        </w:rPr>
+        <w:t>Remove</w:t>
+      </w:r>
+      <w:proofErr w:type="spellEnd"/>
+      <w:r>
+        <w:rPr>
+          <w:color w:val="000000" w:themeColor="text1"/>
+          <w:sz w:val="18"/>
+          <w:szCs w:val="18"/>
+        </w:rPr>
+        <w:t xml:space="preserve"> bug” permite la eliminación del bug (o bugs) seleccionado(s). Se mostrará un mensaje de aviso para evitar borrados accidentales y se explicarán las implicaciones del borrado en ese mensaje, además de dar la opción de “Cerrar bug” en lugar de eliminarlo. Cerrar un bug es sinónimo de darlo por resuelto. </w:t>
+      </w:r>
+    </w:p>
+    <w:p>
+      <w:pPr>
+        <w:rPr>
+          <w:color w:val="000000" w:themeColor="text1"/>
+          <w:sz w:val="18"/>
+          <w:szCs w:val="18"/>
+        </w:rPr>
+      </w:pPr>
+    </w:p>
+    <w:p>
+      <w:pPr>
+        <w:rPr>
+          <w:color w:val="000000" w:themeColor="text1"/>
+          <w:sz w:val="18"/>
+          <w:szCs w:val="18"/>
+        </w:rPr>
+      </w:pPr>
+      <w:r>
+        <w:rPr>
+          <w:color w:val="000000" w:themeColor="text1"/>
+          <w:sz w:val="18"/>
+          <w:szCs w:val="18"/>
+        </w:rPr>
+        <w:br w:type="page"/>
+      </w:r>
+    </w:p>
+    <w:p>
+      <w:pPr>
+        <w:rPr>
+          <w:color w:val="000000" w:themeColor="text1"/>
+          <w:sz w:val="18"/>
+          <w:szCs w:val="18"/>
+        </w:rPr>
+      </w:pPr>
+    </w:p>
+    <w:p>
+      <w:pPr>
+        <w:rPr>
+          <w:color w:val="000000" w:themeColor="text1"/>
+          <w:sz w:val="20"/>
+          <w:szCs w:val="20"/>
+        </w:rPr>
+      </w:pPr>
     </w:p>
     <w:sectPr>
       <w:pgSz w:w="11906" w:h="16838"/>

</xml_diff>